<commit_message>
export new database and diagrams
</commit_message>
<xml_diff>
--- a/LAPORAN/Skripsi.docx
+++ b/LAPORAN/Skripsi.docx
@@ -4,17 +4,6 @@
   <w:body>
     <w:p>
       <w:pPr>
-        <w:spacing w:after="17" w:line="360" w:lineRule="auto"/>
-        <w:ind w:left="131"/>
-        <w:contextualSpacing w:val="0"/>
-        <w:jc w:val="center"/>
-        <w:rPr>
-          <w:rFonts w:ascii="Times New Roman" w:eastAsia="Times New Roman" w:hAnsi="Times New Roman" w:cs="Times New Roman"/>
-        </w:rPr>
-      </w:pPr>
-    </w:p>
-    <w:p>
-      <w:pPr>
         <w:spacing w:line="360" w:lineRule="auto"/>
         <w:ind w:left="-630" w:right="-644"/>
         <w:jc w:val="center"/>
@@ -66,6 +55,8 @@
           <w:szCs w:val="32"/>
         </w:rPr>
       </w:pPr>
+      <w:bookmarkStart w:id="0" w:name="_GoBack"/>
+      <w:bookmarkEnd w:id="0"/>
     </w:p>
     <w:p>
       <w:pPr>
@@ -87,7 +78,7 @@
           <w:sz w:val="36"/>
           <w:szCs w:val="36"/>
         </w:rPr>
-        <w:t>SKRISPY</w:t>
+        <w:t>SKRIPSI</w:t>
       </w:r>
     </w:p>
     <w:p>
@@ -193,8 +184,27 @@
           <w:rFonts w:ascii="Times New Roman" w:eastAsia="Times New Roman" w:hAnsi="Times New Roman" w:cs="Times New Roman"/>
           <w:b/>
         </w:rPr>
+        <w:t xml:space="preserve">Disusun </w:t>
+      </w:r>
+      <w:r>
+        <w:rPr>
+          <w:rFonts w:ascii="Times New Roman" w:eastAsia="Times New Roman" w:hAnsi="Times New Roman" w:cs="Times New Roman"/>
+          <w:b/>
+        </w:rPr>
         <w:t>Oleh :</w:t>
       </w:r>
+    </w:p>
+    <w:p>
+      <w:pPr>
+        <w:spacing w:line="360" w:lineRule="auto"/>
+        <w:ind w:right="20"/>
+        <w:contextualSpacing w:val="0"/>
+        <w:jc w:val="center"/>
+        <w:rPr>
+          <w:rFonts w:ascii="Times New Roman" w:eastAsia="Times New Roman" w:hAnsi="Times New Roman" w:cs="Times New Roman"/>
+          <w:b/>
+        </w:rPr>
+      </w:pPr>
     </w:p>
     <w:p>
       <w:pPr>
@@ -417,17 +427,1234 @@
     </w:p>
     <w:p>
       <w:pPr>
-        <w:spacing w:after="160" w:line="480" w:lineRule="auto"/>
-        <w:contextualSpacing w:val="0"/>
+        <w:spacing w:line="360" w:lineRule="auto"/>
+        <w:ind w:left="-630" w:right="-644"/>
+        <w:jc w:val="center"/>
+        <w:rPr>
+          <w:rFonts w:ascii="Times New Roman" w:eastAsia="Times New Roman" w:hAnsi="Times New Roman" w:cs="Times New Roman"/>
+          <w:b/>
+          <w:sz w:val="40"/>
+          <w:szCs w:val="32"/>
+        </w:rPr>
       </w:pPr>
       <w:r>
         <w:br w:type="page"/>
       </w:r>
-    </w:p>
-    <w:p>
-      <w:pPr>
-        <w:spacing w:line="480" w:lineRule="auto"/>
-        <w:ind w:right="20"/>
+      <w:r>
+        <w:rPr>
+          <w:rFonts w:ascii="Times New Roman" w:hAnsi="Times New Roman" w:cs="Times New Roman"/>
+          <w:b/>
+          <w:sz w:val="32"/>
+          <w:szCs w:val="24"/>
+        </w:rPr>
+        <w:lastRenderedPageBreak/>
+        <w:t>SISTEM EVALUASI PROPOSAL KEGIATAN KEMAHASISWAAN MENGGUNAKAN</w:t>
+      </w:r>
+      <w:r>
+        <w:rPr>
+          <w:rFonts w:ascii="Times New Roman" w:hAnsi="Times New Roman" w:cs="Times New Roman"/>
+          <w:b/>
+          <w:sz w:val="32"/>
+          <w:szCs w:val="24"/>
+        </w:rPr>
+        <w:t xml:space="preserve"> </w:t>
+      </w:r>
+      <w:r>
+        <w:rPr>
+          <w:rFonts w:ascii="Times New Roman" w:hAnsi="Times New Roman" w:cs="Times New Roman"/>
+          <w:b/>
+          <w:sz w:val="32"/>
+          <w:szCs w:val="24"/>
+        </w:rPr>
+        <w:t>TEKNOLOGI BARCODE SCANNER</w:t>
+      </w:r>
+    </w:p>
+    <w:p>
+      <w:pPr>
+        <w:spacing w:line="360" w:lineRule="auto"/>
+        <w:ind w:right="20"/>
+        <w:contextualSpacing w:val="0"/>
+        <w:jc w:val="center"/>
+        <w:rPr>
+          <w:rFonts w:ascii="Times New Roman" w:eastAsia="Times New Roman" w:hAnsi="Times New Roman" w:cs="Times New Roman"/>
+          <w:b/>
+          <w:sz w:val="32"/>
+          <w:szCs w:val="32"/>
+        </w:rPr>
+      </w:pPr>
+    </w:p>
+    <w:p>
+      <w:pPr>
+        <w:spacing w:line="360" w:lineRule="auto"/>
+        <w:ind w:right="20"/>
+        <w:contextualSpacing w:val="0"/>
+        <w:jc w:val="center"/>
+        <w:rPr>
+          <w:rFonts w:ascii="Times New Roman" w:eastAsia="Times New Roman" w:hAnsi="Times New Roman" w:cs="Times New Roman"/>
+          <w:b/>
+          <w:sz w:val="36"/>
+          <w:szCs w:val="36"/>
+        </w:rPr>
+      </w:pPr>
+      <w:r>
+        <w:rPr>
+          <w:rFonts w:ascii="Times New Roman" w:eastAsia="Times New Roman" w:hAnsi="Times New Roman" w:cs="Times New Roman"/>
+          <w:b/>
+          <w:sz w:val="36"/>
+          <w:szCs w:val="36"/>
+        </w:rPr>
+        <w:t>SKRIPSI</w:t>
+      </w:r>
+    </w:p>
+    <w:p>
+      <w:pPr>
+        <w:spacing w:line="360" w:lineRule="auto"/>
+        <w:ind w:right="20"/>
+        <w:contextualSpacing w:val="0"/>
+        <w:jc w:val="center"/>
+        <w:rPr>
+          <w:rFonts w:ascii="Times New Roman" w:eastAsia="Times New Roman" w:hAnsi="Times New Roman" w:cs="Times New Roman"/>
+          <w:b/>
+          <w:sz w:val="24"/>
+          <w:szCs w:val="24"/>
+        </w:rPr>
+      </w:pPr>
+      <w:r>
+        <w:rPr>
+          <w:rFonts w:ascii="Times New Roman" w:eastAsia="Times New Roman" w:hAnsi="Times New Roman" w:cs="Times New Roman"/>
+          <w:b/>
+          <w:sz w:val="24"/>
+          <w:szCs w:val="24"/>
+        </w:rPr>
+        <w:t>Diajukan Untuk Memenuhi Persyaratan Dalam Memperoleh Gelar Sarjana Komputer Program Studi Teknik Informatika</w:t>
+      </w:r>
+    </w:p>
+    <w:p>
+      <w:pPr>
+        <w:spacing w:line="360" w:lineRule="auto"/>
+        <w:ind w:right="20"/>
+        <w:contextualSpacing w:val="0"/>
+        <w:jc w:val="center"/>
+        <w:rPr>
+          <w:rFonts w:ascii="Times New Roman" w:eastAsia="Times New Roman" w:hAnsi="Times New Roman" w:cs="Times New Roman"/>
+          <w:b/>
+        </w:rPr>
+      </w:pPr>
+    </w:p>
+    <w:p>
+      <w:pPr>
+        <w:spacing w:line="360" w:lineRule="auto"/>
+        <w:ind w:right="20"/>
+        <w:contextualSpacing w:val="0"/>
+        <w:jc w:val="center"/>
+        <w:rPr>
+          <w:rFonts w:ascii="Times New Roman" w:eastAsia="Times New Roman" w:hAnsi="Times New Roman" w:cs="Times New Roman"/>
+        </w:rPr>
+      </w:pPr>
+      <w:r>
+        <w:rPr>
+          <w:rFonts w:ascii="Times New Roman" w:eastAsia="Times New Roman" w:hAnsi="Times New Roman" w:cs="Times New Roman"/>
+          <w:noProof/>
+          <w:lang w:val="en-US"/>
+        </w:rPr>
+        <w:drawing>
+          <wp:inline distT="0" distB="0" distL="0" distR="0" wp14:anchorId="182D5370" wp14:editId="1DE6B7FF">
+            <wp:extent cx="2195513" cy="2158768"/>
+            <wp:effectExtent l="0" t="0" r="0" b="0"/>
+            <wp:docPr id="2" name="image3.jpg" descr="C:\Users\wahyu.s.j.saputra\Pictures\IMG_1997.JPG"/>
+            <wp:cNvGraphicFramePr/>
+            <a:graphic xmlns:a="http://schemas.openxmlformats.org/drawingml/2006/main">
+              <a:graphicData uri="http://schemas.openxmlformats.org/drawingml/2006/picture">
+                <pic:pic xmlns:pic="http://schemas.openxmlformats.org/drawingml/2006/picture">
+                  <pic:nvPicPr>
+                    <pic:cNvPr id="0" name="image3.jpg" descr="C:\Users\wahyu.s.j.saputra\Pictures\IMG_1997.JPG"/>
+                    <pic:cNvPicPr preferRelativeResize="0"/>
+                  </pic:nvPicPr>
+                  <pic:blipFill>
+                    <a:blip r:embed="rId5"/>
+                    <a:srcRect/>
+                    <a:stretch>
+                      <a:fillRect/>
+                    </a:stretch>
+                  </pic:blipFill>
+                  <pic:spPr>
+                    <a:xfrm>
+                      <a:off x="0" y="0"/>
+                      <a:ext cx="2195513" cy="2158768"/>
+                    </a:xfrm>
+                    <a:prstGeom prst="rect">
+                      <a:avLst/>
+                    </a:prstGeom>
+                    <a:ln/>
+                  </pic:spPr>
+                </pic:pic>
+              </a:graphicData>
+            </a:graphic>
+          </wp:inline>
+        </w:drawing>
+      </w:r>
+    </w:p>
+    <w:p>
+      <w:pPr>
+        <w:spacing w:line="360" w:lineRule="auto"/>
+        <w:ind w:right="20"/>
+        <w:contextualSpacing w:val="0"/>
+        <w:jc w:val="center"/>
+        <w:rPr>
+          <w:rFonts w:ascii="Times New Roman" w:eastAsia="Times New Roman" w:hAnsi="Times New Roman" w:cs="Times New Roman"/>
+        </w:rPr>
+      </w:pPr>
+    </w:p>
+    <w:p>
+      <w:pPr>
+        <w:spacing w:line="360" w:lineRule="auto"/>
+        <w:ind w:right="20"/>
+        <w:contextualSpacing w:val="0"/>
+        <w:jc w:val="center"/>
+        <w:rPr>
+          <w:rFonts w:ascii="Times New Roman" w:eastAsia="Times New Roman" w:hAnsi="Times New Roman" w:cs="Times New Roman"/>
+        </w:rPr>
+      </w:pPr>
+    </w:p>
+    <w:p>
+      <w:pPr>
+        <w:spacing w:line="360" w:lineRule="auto"/>
+        <w:ind w:right="20"/>
+        <w:contextualSpacing w:val="0"/>
+        <w:jc w:val="center"/>
+        <w:rPr>
+          <w:rFonts w:ascii="Times New Roman" w:eastAsia="Times New Roman" w:hAnsi="Times New Roman" w:cs="Times New Roman"/>
+          <w:b/>
+        </w:rPr>
+      </w:pPr>
+      <w:r>
+        <w:rPr>
+          <w:rFonts w:ascii="Times New Roman" w:eastAsia="Times New Roman" w:hAnsi="Times New Roman" w:cs="Times New Roman"/>
+          <w:b/>
+        </w:rPr>
+        <w:t>Disusun Oleh :</w:t>
+      </w:r>
+    </w:p>
+    <w:p>
+      <w:pPr>
+        <w:spacing w:line="360" w:lineRule="auto"/>
+        <w:ind w:right="20"/>
+        <w:contextualSpacing w:val="0"/>
+        <w:jc w:val="center"/>
+        <w:rPr>
+          <w:rFonts w:ascii="Times New Roman" w:eastAsia="Times New Roman" w:hAnsi="Times New Roman" w:cs="Times New Roman"/>
+          <w:b/>
+        </w:rPr>
+      </w:pPr>
+    </w:p>
+    <w:p>
+      <w:pPr>
+        <w:spacing w:line="360" w:lineRule="auto"/>
+        <w:ind w:right="20"/>
+        <w:contextualSpacing w:val="0"/>
+        <w:jc w:val="center"/>
+        <w:rPr>
+          <w:rFonts w:ascii="Times New Roman" w:eastAsia="Times New Roman" w:hAnsi="Times New Roman" w:cs="Times New Roman"/>
+          <w:b/>
+          <w:sz w:val="24"/>
+          <w:szCs w:val="24"/>
+          <w:u w:val="single"/>
+        </w:rPr>
+      </w:pPr>
+      <w:r>
+        <w:rPr>
+          <w:rFonts w:ascii="Times New Roman" w:eastAsia="Times New Roman" w:hAnsi="Times New Roman" w:cs="Times New Roman"/>
+          <w:b/>
+          <w:sz w:val="24"/>
+          <w:szCs w:val="24"/>
+          <w:u w:val="single"/>
+        </w:rPr>
+        <w:t>RIZQI CHANDRA PRAMANA</w:t>
+      </w:r>
+    </w:p>
+    <w:p>
+      <w:pPr>
+        <w:spacing w:line="360" w:lineRule="auto"/>
+        <w:ind w:right="20"/>
+        <w:contextualSpacing w:val="0"/>
+        <w:jc w:val="center"/>
+        <w:rPr>
+          <w:rFonts w:ascii="Times New Roman" w:eastAsia="Times New Roman" w:hAnsi="Times New Roman" w:cs="Times New Roman"/>
+          <w:b/>
+          <w:sz w:val="24"/>
+          <w:szCs w:val="24"/>
+        </w:rPr>
+      </w:pPr>
+      <w:r>
+        <w:rPr>
+          <w:rFonts w:ascii="Times New Roman" w:eastAsia="Times New Roman" w:hAnsi="Times New Roman" w:cs="Times New Roman"/>
+          <w:b/>
+          <w:sz w:val="24"/>
+          <w:szCs w:val="24"/>
+        </w:rPr>
+        <w:t xml:space="preserve">NPM. </w:t>
+      </w:r>
+      <w:r>
+        <w:rPr>
+          <w:rFonts w:ascii="Times New Roman" w:eastAsia="Times New Roman" w:hAnsi="Times New Roman" w:cs="Times New Roman"/>
+          <w:b/>
+          <w:sz w:val="24"/>
+          <w:szCs w:val="24"/>
+        </w:rPr>
+        <w:t>1634010056</w:t>
+      </w:r>
+    </w:p>
+    <w:p>
+      <w:pPr>
+        <w:spacing w:line="360" w:lineRule="auto"/>
+        <w:ind w:right="20"/>
+        <w:contextualSpacing w:val="0"/>
+        <w:jc w:val="center"/>
+        <w:rPr>
+          <w:rFonts w:ascii="Times New Roman" w:eastAsia="Times New Roman" w:hAnsi="Times New Roman" w:cs="Times New Roman"/>
+          <w:b/>
+          <w:sz w:val="24"/>
+          <w:szCs w:val="24"/>
+        </w:rPr>
+      </w:pPr>
+    </w:p>
+    <w:p>
+      <w:pPr>
+        <w:spacing w:line="360" w:lineRule="auto"/>
+        <w:ind w:right="20"/>
+        <w:contextualSpacing w:val="0"/>
+        <w:jc w:val="center"/>
+        <w:rPr>
+          <w:rFonts w:ascii="Times New Roman" w:eastAsia="Times New Roman" w:hAnsi="Times New Roman" w:cs="Times New Roman"/>
+          <w:b/>
+          <w:sz w:val="24"/>
+          <w:szCs w:val="24"/>
+        </w:rPr>
+      </w:pPr>
+    </w:p>
+    <w:p>
+      <w:pPr>
+        <w:spacing w:line="360" w:lineRule="auto"/>
+        <w:ind w:right="20"/>
+        <w:contextualSpacing w:val="0"/>
+        <w:jc w:val="center"/>
+        <w:rPr>
+          <w:rFonts w:ascii="Times New Roman" w:eastAsia="Times New Roman" w:hAnsi="Times New Roman" w:cs="Times New Roman"/>
+        </w:rPr>
+      </w:pPr>
+    </w:p>
+    <w:p>
+      <w:pPr>
+        <w:spacing w:line="360" w:lineRule="auto"/>
+        <w:ind w:right="20"/>
+        <w:contextualSpacing w:val="0"/>
+        <w:jc w:val="center"/>
+        <w:rPr>
+          <w:rFonts w:ascii="Times New Roman" w:eastAsia="Times New Roman" w:hAnsi="Times New Roman" w:cs="Times New Roman"/>
+          <w:b/>
+          <w:sz w:val="28"/>
+          <w:szCs w:val="28"/>
+        </w:rPr>
+      </w:pPr>
+      <w:r>
+        <w:rPr>
+          <w:rFonts w:ascii="Times New Roman" w:eastAsia="Times New Roman" w:hAnsi="Times New Roman" w:cs="Times New Roman"/>
+          <w:b/>
+          <w:sz w:val="28"/>
+          <w:szCs w:val="28"/>
+        </w:rPr>
+        <w:t>PROGRAM STUDI TEKNIK INFORMATIKA</w:t>
+      </w:r>
+    </w:p>
+    <w:p>
+      <w:pPr>
+        <w:spacing w:line="360" w:lineRule="auto"/>
+        <w:ind w:right="20"/>
+        <w:contextualSpacing w:val="0"/>
+        <w:jc w:val="center"/>
+        <w:rPr>
+          <w:rFonts w:ascii="Times New Roman" w:eastAsia="Times New Roman" w:hAnsi="Times New Roman" w:cs="Times New Roman"/>
+          <w:b/>
+          <w:sz w:val="28"/>
+          <w:szCs w:val="28"/>
+        </w:rPr>
+      </w:pPr>
+      <w:r>
+        <w:rPr>
+          <w:rFonts w:ascii="Times New Roman" w:eastAsia="Times New Roman" w:hAnsi="Times New Roman" w:cs="Times New Roman"/>
+          <w:b/>
+          <w:sz w:val="28"/>
+          <w:szCs w:val="28"/>
+        </w:rPr>
+        <w:t>FAKULTAS ILMU KOMPUTER</w:t>
+      </w:r>
+    </w:p>
+    <w:p>
+      <w:pPr>
+        <w:spacing w:line="360" w:lineRule="auto"/>
+        <w:ind w:right="20"/>
+        <w:contextualSpacing w:val="0"/>
+        <w:jc w:val="center"/>
+        <w:rPr>
+          <w:rFonts w:ascii="Times New Roman" w:eastAsia="Times New Roman" w:hAnsi="Times New Roman" w:cs="Times New Roman"/>
+          <w:b/>
+          <w:sz w:val="28"/>
+          <w:szCs w:val="28"/>
+        </w:rPr>
+      </w:pPr>
+      <w:r>
+        <w:rPr>
+          <w:rFonts w:ascii="Times New Roman" w:eastAsia="Times New Roman" w:hAnsi="Times New Roman" w:cs="Times New Roman"/>
+          <w:b/>
+          <w:sz w:val="28"/>
+          <w:szCs w:val="28"/>
+        </w:rPr>
+        <w:t>UNIVERSITAS PEMBANGUNAN NASIONAL “VETERAN”</w:t>
+      </w:r>
+    </w:p>
+    <w:p>
+      <w:pPr>
+        <w:spacing w:line="360" w:lineRule="auto"/>
+        <w:ind w:right="20"/>
+        <w:contextualSpacing w:val="0"/>
+        <w:jc w:val="center"/>
+        <w:rPr>
+          <w:rFonts w:ascii="Times New Roman" w:eastAsia="Times New Roman" w:hAnsi="Times New Roman" w:cs="Times New Roman"/>
+          <w:b/>
+          <w:sz w:val="28"/>
+          <w:szCs w:val="28"/>
+        </w:rPr>
+      </w:pPr>
+      <w:r>
+        <w:rPr>
+          <w:rFonts w:ascii="Times New Roman" w:eastAsia="Times New Roman" w:hAnsi="Times New Roman" w:cs="Times New Roman"/>
+          <w:b/>
+          <w:sz w:val="28"/>
+          <w:szCs w:val="28"/>
+        </w:rPr>
+        <w:t>JAWA TIMUR</w:t>
+      </w:r>
+    </w:p>
+    <w:p>
+      <w:pPr>
+        <w:spacing w:line="360" w:lineRule="auto"/>
+        <w:ind w:right="20"/>
+        <w:contextualSpacing w:val="0"/>
+        <w:jc w:val="center"/>
+        <w:rPr>
+          <w:rFonts w:ascii="Times New Roman" w:eastAsia="Times New Roman" w:hAnsi="Times New Roman" w:cs="Times New Roman"/>
+          <w:b/>
+          <w:sz w:val="28"/>
+          <w:szCs w:val="28"/>
+        </w:rPr>
+      </w:pPr>
+      <w:r>
+        <w:rPr>
+          <w:rFonts w:ascii="Times New Roman" w:eastAsia="Times New Roman" w:hAnsi="Times New Roman" w:cs="Times New Roman"/>
+          <w:b/>
+          <w:sz w:val="28"/>
+          <w:szCs w:val="28"/>
+        </w:rPr>
+        <w:t>2020</w:t>
+      </w:r>
+    </w:p>
+    <w:p>
+      <w:pPr>
+        <w:spacing w:after="160"/>
+        <w:contextualSpacing w:val="0"/>
+        <w:jc w:val="center"/>
+        <w:rPr>
+          <w:rFonts w:ascii="Times New Roman" w:hAnsi="Times New Roman" w:cs="Times New Roman"/>
+          <w:b/>
+          <w:sz w:val="24"/>
+          <w:szCs w:val="24"/>
+        </w:rPr>
+      </w:pPr>
+      <w:r>
+        <w:rPr>
+          <w:rFonts w:ascii="Times New Roman" w:eastAsia="Times New Roman" w:hAnsi="Times New Roman" w:cs="Times New Roman"/>
+          <w:b/>
+          <w:sz w:val="28"/>
+          <w:szCs w:val="28"/>
+        </w:rPr>
+        <w:br w:type="page"/>
+      </w:r>
+      <w:r>
+        <w:rPr>
+          <w:rFonts w:ascii="Times New Roman" w:hAnsi="Times New Roman" w:cs="Times New Roman"/>
+          <w:b/>
+          <w:sz w:val="24"/>
+          <w:szCs w:val="24"/>
+        </w:rPr>
+        <w:lastRenderedPageBreak/>
+        <w:t>SURAT PERNYATAAN ANTI PLAGIAT</w:t>
+      </w:r>
+    </w:p>
+    <w:p>
+      <w:pPr>
+        <w:spacing w:after="160"/>
+        <w:contextualSpacing w:val="0"/>
+        <w:jc w:val="both"/>
+        <w:rPr>
+          <w:rFonts w:ascii="Times New Roman" w:hAnsi="Times New Roman" w:cs="Times New Roman"/>
+          <w:sz w:val="24"/>
+          <w:szCs w:val="24"/>
+        </w:rPr>
+      </w:pPr>
+    </w:p>
+    <w:p>
+      <w:pPr>
+        <w:spacing w:after="160"/>
+        <w:contextualSpacing w:val="0"/>
+        <w:jc w:val="both"/>
+        <w:rPr>
+          <w:rFonts w:ascii="Times New Roman" w:hAnsi="Times New Roman" w:cs="Times New Roman"/>
+          <w:sz w:val="24"/>
+          <w:szCs w:val="24"/>
+        </w:rPr>
+      </w:pPr>
+      <w:r>
+        <w:rPr>
+          <w:rFonts w:ascii="Times New Roman" w:hAnsi="Times New Roman" w:cs="Times New Roman"/>
+          <w:sz w:val="24"/>
+          <w:szCs w:val="24"/>
+        </w:rPr>
+        <w:t>Saya, mahasiswa Teknik Informatika UPN “Veteran” Jawa Timur, yang bertandatangan di bawah ini:</w:t>
+      </w:r>
+    </w:p>
+    <w:p>
+      <w:pPr>
+        <w:spacing w:after="160"/>
+        <w:contextualSpacing w:val="0"/>
+        <w:jc w:val="both"/>
+        <w:rPr>
+          <w:rFonts w:ascii="Times New Roman" w:hAnsi="Times New Roman" w:cs="Times New Roman"/>
+          <w:sz w:val="24"/>
+          <w:szCs w:val="24"/>
+        </w:rPr>
+      </w:pPr>
+    </w:p>
+    <w:p>
+      <w:pPr>
+        <w:spacing w:after="160"/>
+        <w:contextualSpacing w:val="0"/>
+        <w:jc w:val="both"/>
+        <w:rPr>
+          <w:rFonts w:ascii="Times New Roman" w:hAnsi="Times New Roman" w:cs="Times New Roman"/>
+          <w:sz w:val="24"/>
+          <w:szCs w:val="24"/>
+        </w:rPr>
+      </w:pPr>
+      <w:r>
+        <w:rPr>
+          <w:rFonts w:ascii="Times New Roman" w:hAnsi="Times New Roman" w:cs="Times New Roman"/>
+          <w:sz w:val="24"/>
+          <w:szCs w:val="24"/>
+        </w:rPr>
+        <w:t>Nama</w:t>
+      </w:r>
+      <w:r>
+        <w:rPr>
+          <w:rFonts w:ascii="Times New Roman" w:hAnsi="Times New Roman" w:cs="Times New Roman"/>
+          <w:sz w:val="24"/>
+          <w:szCs w:val="24"/>
+        </w:rPr>
+        <w:tab/>
+        <w:t xml:space="preserve">: </w:t>
+      </w:r>
+      <w:r>
+        <w:rPr>
+          <w:rFonts w:ascii="Times New Roman" w:hAnsi="Times New Roman" w:cs="Times New Roman"/>
+          <w:sz w:val="24"/>
+          <w:szCs w:val="24"/>
+        </w:rPr>
+        <w:t>RIZQI CHANDRA PRAMANA</w:t>
+      </w:r>
+    </w:p>
+    <w:p>
+      <w:pPr>
+        <w:spacing w:after="160"/>
+        <w:contextualSpacing w:val="0"/>
+        <w:jc w:val="both"/>
+        <w:rPr>
+          <w:rFonts w:ascii="Times New Roman" w:hAnsi="Times New Roman" w:cs="Times New Roman"/>
+          <w:sz w:val="24"/>
+          <w:szCs w:val="24"/>
+        </w:rPr>
+      </w:pPr>
+      <w:r>
+        <w:rPr>
+          <w:rFonts w:ascii="Times New Roman" w:hAnsi="Times New Roman" w:cs="Times New Roman"/>
+          <w:sz w:val="24"/>
+          <w:szCs w:val="24"/>
+        </w:rPr>
+        <w:t>NPM</w:t>
+      </w:r>
+      <w:r>
+        <w:rPr>
+          <w:rFonts w:ascii="Times New Roman" w:hAnsi="Times New Roman" w:cs="Times New Roman"/>
+          <w:sz w:val="24"/>
+          <w:szCs w:val="24"/>
+        </w:rPr>
+        <w:tab/>
+        <w:t xml:space="preserve">: </w:t>
+      </w:r>
+      <w:r>
+        <w:rPr>
+          <w:rFonts w:ascii="Times New Roman" w:hAnsi="Times New Roman" w:cs="Times New Roman"/>
+          <w:sz w:val="24"/>
+          <w:szCs w:val="24"/>
+        </w:rPr>
+        <w:t>1634010056</w:t>
+      </w:r>
+    </w:p>
+    <w:p>
+      <w:pPr>
+        <w:spacing w:after="160"/>
+        <w:contextualSpacing w:val="0"/>
+        <w:jc w:val="both"/>
+        <w:rPr>
+          <w:rFonts w:ascii="Times New Roman" w:hAnsi="Times New Roman" w:cs="Times New Roman"/>
+          <w:sz w:val="24"/>
+          <w:szCs w:val="24"/>
+        </w:rPr>
+      </w:pPr>
+    </w:p>
+    <w:p>
+      <w:pPr>
+        <w:spacing w:after="160"/>
+        <w:contextualSpacing w:val="0"/>
+        <w:jc w:val="both"/>
+        <w:rPr>
+          <w:rFonts w:ascii="Times New Roman" w:hAnsi="Times New Roman" w:cs="Times New Roman"/>
+          <w:sz w:val="24"/>
+          <w:szCs w:val="24"/>
+        </w:rPr>
+      </w:pPr>
+      <w:r>
+        <w:rPr>
+          <w:rFonts w:ascii="Times New Roman" w:hAnsi="Times New Roman" w:cs="Times New Roman"/>
+          <w:sz w:val="24"/>
+          <w:szCs w:val="24"/>
+        </w:rPr>
+        <w:t>Menyatakan bahwa Judul Skripsi/ Tugas Akhir yang Saya ajukan dan akan dikerjakan, yang berjudul:</w:t>
+      </w:r>
+    </w:p>
+    <w:p>
+      <w:pPr>
+        <w:spacing w:after="160"/>
+        <w:contextualSpacing w:val="0"/>
+        <w:jc w:val="both"/>
+        <w:rPr>
+          <w:rFonts w:ascii="Times New Roman" w:hAnsi="Times New Roman" w:cs="Times New Roman"/>
+          <w:sz w:val="24"/>
+          <w:szCs w:val="24"/>
+        </w:rPr>
+      </w:pPr>
+    </w:p>
+    <w:p>
+      <w:pPr>
+        <w:spacing w:after="160"/>
+        <w:contextualSpacing w:val="0"/>
+        <w:jc w:val="both"/>
+        <w:rPr>
+          <w:rFonts w:ascii="Times New Roman" w:hAnsi="Times New Roman" w:cs="Times New Roman"/>
+          <w:b/>
+          <w:sz w:val="24"/>
+          <w:szCs w:val="24"/>
+        </w:rPr>
+      </w:pPr>
+      <w:r>
+        <w:rPr>
+          <w:rFonts w:ascii="Times New Roman" w:hAnsi="Times New Roman" w:cs="Times New Roman"/>
+          <w:b/>
+          <w:sz w:val="24"/>
+          <w:szCs w:val="24"/>
+        </w:rPr>
+        <w:t>“</w:t>
+      </w:r>
+      <w:r>
+        <w:rPr>
+          <w:rFonts w:ascii="Times New Roman" w:hAnsi="Times New Roman" w:cs="Times New Roman"/>
+          <w:b/>
+          <w:sz w:val="24"/>
+          <w:szCs w:val="24"/>
+        </w:rPr>
+        <w:t>SISTEM EVALUASI PROPOSAL KEGIATAN KEMAHASISWAAN MENGGUNAKAN TEKNOLOGI BARCODE SCANNER”</w:t>
+      </w:r>
+    </w:p>
+    <w:p>
+      <w:pPr>
+        <w:spacing w:after="160"/>
+        <w:contextualSpacing w:val="0"/>
+        <w:jc w:val="both"/>
+        <w:rPr>
+          <w:rFonts w:ascii="Times New Roman" w:hAnsi="Times New Roman" w:cs="Times New Roman"/>
+          <w:sz w:val="24"/>
+          <w:szCs w:val="24"/>
+        </w:rPr>
+      </w:pPr>
+    </w:p>
+    <w:p>
+      <w:pPr>
+        <w:spacing w:after="160"/>
+        <w:contextualSpacing w:val="0"/>
+        <w:jc w:val="both"/>
+        <w:rPr>
+          <w:rFonts w:ascii="Times New Roman" w:hAnsi="Times New Roman" w:cs="Times New Roman"/>
+          <w:sz w:val="24"/>
+          <w:szCs w:val="24"/>
+        </w:rPr>
+      </w:pPr>
+      <w:r>
+        <w:rPr>
+          <w:rFonts w:ascii="Times New Roman" w:hAnsi="Times New Roman" w:cs="Times New Roman"/>
+          <w:sz w:val="24"/>
+          <w:szCs w:val="24"/>
+        </w:rPr>
+        <w:t>Bukan merupakan plagiat dari Skripsi/ Tugas Akhir/ Penelitian orang lain dan juga bukan merupakan produk dan atau software yang saya beli dari pihak lain. Saya juga menyatakan bahwa Skripsi/ Tugas Akhir ini adalah pekerjaan Saya sendiri, kecuali yang dinyatakan dalam Daftar Pustaka dan tidak pernah diajukan untuk syarat memperoleh gelar di UPN “Veteran” Jawa Timur maupun di institusi pendidikan lain.</w:t>
+      </w:r>
+    </w:p>
+    <w:p>
+      <w:pPr>
+        <w:spacing w:after="160"/>
+        <w:contextualSpacing w:val="0"/>
+        <w:jc w:val="both"/>
+        <w:rPr>
+          <w:rFonts w:ascii="Times New Roman" w:hAnsi="Times New Roman" w:cs="Times New Roman"/>
+          <w:sz w:val="24"/>
+          <w:szCs w:val="24"/>
+        </w:rPr>
+      </w:pPr>
+      <w:r>
+        <w:rPr>
+          <w:rFonts w:ascii="Times New Roman" w:hAnsi="Times New Roman" w:cs="Times New Roman"/>
+          <w:sz w:val="24"/>
+          <w:szCs w:val="24"/>
+        </w:rPr>
+        <w:t>Jika ternyata di kemudian hari pernyataan ini terbukti tidak benar, maka Saya siap menerima segala konsekuensinya.</w:t>
+      </w:r>
+    </w:p>
+    <w:p>
+      <w:pPr>
+        <w:spacing w:after="160"/>
+        <w:contextualSpacing w:val="0"/>
+        <w:jc w:val="both"/>
+        <w:rPr>
+          <w:rFonts w:ascii="Times New Roman" w:hAnsi="Times New Roman" w:cs="Times New Roman"/>
+          <w:sz w:val="24"/>
+          <w:szCs w:val="24"/>
+        </w:rPr>
+      </w:pPr>
+    </w:p>
+    <w:p>
+      <w:pPr>
+        <w:spacing w:after="160"/>
+        <w:ind w:left="5760"/>
+        <w:contextualSpacing w:val="0"/>
+        <w:jc w:val="both"/>
+        <w:rPr>
+          <w:rFonts w:ascii="Times New Roman" w:hAnsi="Times New Roman" w:cs="Times New Roman"/>
+          <w:sz w:val="24"/>
+          <w:szCs w:val="24"/>
+        </w:rPr>
+      </w:pPr>
+      <w:r>
+        <w:rPr>
+          <w:rFonts w:ascii="Times New Roman" w:hAnsi="Times New Roman" w:cs="Times New Roman"/>
+          <w:sz w:val="24"/>
+          <w:szCs w:val="24"/>
+        </w:rPr>
+        <w:t>Surabaya, 20 Juli 2020</w:t>
+      </w:r>
+    </w:p>
+    <w:p>
+      <w:pPr>
+        <w:spacing w:after="160"/>
+        <w:ind w:left="5760"/>
+        <w:contextualSpacing w:val="0"/>
+        <w:jc w:val="both"/>
+        <w:rPr>
+          <w:rFonts w:ascii="Times New Roman" w:hAnsi="Times New Roman" w:cs="Times New Roman"/>
+          <w:sz w:val="24"/>
+          <w:szCs w:val="24"/>
+        </w:rPr>
+      </w:pPr>
+      <w:r>
+        <w:rPr>
+          <w:rFonts w:ascii="Times New Roman" w:hAnsi="Times New Roman" w:cs="Times New Roman"/>
+          <w:sz w:val="24"/>
+          <w:szCs w:val="24"/>
+        </w:rPr>
+        <w:t>Hormat Saya,</w:t>
+      </w:r>
+    </w:p>
+    <w:p>
+      <w:pPr>
+        <w:spacing w:after="160"/>
+        <w:ind w:left="5760"/>
+        <w:contextualSpacing w:val="0"/>
+        <w:jc w:val="both"/>
+        <w:rPr>
+          <w:rFonts w:ascii="Times New Roman" w:hAnsi="Times New Roman" w:cs="Times New Roman"/>
+          <w:sz w:val="24"/>
+          <w:szCs w:val="24"/>
+        </w:rPr>
+      </w:pPr>
+    </w:p>
+    <w:p>
+      <w:pPr>
+        <w:spacing w:after="160"/>
+        <w:ind w:left="5760"/>
+        <w:contextualSpacing w:val="0"/>
+        <w:jc w:val="both"/>
+        <w:rPr>
+          <w:rFonts w:ascii="Times New Roman" w:hAnsi="Times New Roman" w:cs="Times New Roman"/>
+          <w:sz w:val="24"/>
+          <w:szCs w:val="24"/>
+        </w:rPr>
+      </w:pPr>
+    </w:p>
+    <w:p>
+      <w:pPr>
+        <w:spacing w:after="160"/>
+        <w:ind w:left="5760"/>
+        <w:contextualSpacing w:val="0"/>
+        <w:jc w:val="both"/>
+        <w:rPr>
+          <w:rFonts w:ascii="Times New Roman" w:hAnsi="Times New Roman" w:cs="Times New Roman"/>
+          <w:b/>
+          <w:sz w:val="24"/>
+          <w:szCs w:val="24"/>
+          <w:u w:val="single"/>
+        </w:rPr>
+      </w:pPr>
+      <w:r>
+        <w:rPr>
+          <w:rFonts w:ascii="Times New Roman" w:hAnsi="Times New Roman" w:cs="Times New Roman"/>
+          <w:b/>
+          <w:sz w:val="24"/>
+          <w:szCs w:val="24"/>
+          <w:u w:val="single"/>
+        </w:rPr>
+        <w:t>RIZQI CHANDRA PRAMANA</w:t>
+      </w:r>
+    </w:p>
+    <w:p>
+      <w:pPr>
+        <w:spacing w:after="160"/>
+        <w:ind w:left="5760"/>
+        <w:contextualSpacing w:val="0"/>
+        <w:jc w:val="both"/>
+        <w:rPr>
+          <w:rFonts w:ascii="Times New Roman" w:hAnsi="Times New Roman" w:cs="Times New Roman"/>
+          <w:b/>
+          <w:sz w:val="24"/>
+          <w:szCs w:val="24"/>
+        </w:rPr>
+      </w:pPr>
+      <w:r>
+        <w:rPr>
+          <w:rFonts w:ascii="Times New Roman" w:hAnsi="Times New Roman" w:cs="Times New Roman"/>
+          <w:b/>
+          <w:sz w:val="24"/>
+          <w:szCs w:val="24"/>
+        </w:rPr>
+        <w:t>NPM. 1634010031</w:t>
+      </w:r>
+    </w:p>
+    <w:p>
+      <w:pPr>
+        <w:spacing w:after="160" w:line="259" w:lineRule="auto"/>
+        <w:contextualSpacing w:val="0"/>
+        <w:jc w:val="center"/>
+        <w:rPr>
+          <w:rFonts w:ascii="Times New Roman" w:hAnsi="Times New Roman" w:cs="Times New Roman"/>
+          <w:b/>
+          <w:sz w:val="28"/>
+          <w:szCs w:val="28"/>
+        </w:rPr>
+      </w:pPr>
+      <w:r>
+        <w:rPr>
+          <w:sz w:val="17"/>
+          <w:szCs w:val="17"/>
+        </w:rPr>
+        <w:br w:type="page"/>
+      </w:r>
+      <w:r>
+        <w:rPr>
+          <w:rFonts w:ascii="Times New Roman" w:hAnsi="Times New Roman" w:cs="Times New Roman"/>
+          <w:b/>
+          <w:sz w:val="28"/>
+          <w:szCs w:val="28"/>
+        </w:rPr>
+        <w:lastRenderedPageBreak/>
+        <w:t>Sistem Evaluasi Proposal Kegiatan Kemahasiswaan</w:t>
+      </w:r>
+    </w:p>
+    <w:p>
+      <w:pPr>
+        <w:spacing w:after="160" w:line="259" w:lineRule="auto"/>
+        <w:contextualSpacing w:val="0"/>
+        <w:jc w:val="center"/>
+        <w:rPr>
+          <w:rFonts w:ascii="Times New Roman" w:hAnsi="Times New Roman" w:cs="Times New Roman"/>
+          <w:b/>
+          <w:sz w:val="28"/>
+          <w:szCs w:val="28"/>
+        </w:rPr>
+      </w:pPr>
+      <w:r>
+        <w:rPr>
+          <w:rFonts w:ascii="Times New Roman" w:hAnsi="Times New Roman" w:cs="Times New Roman"/>
+          <w:b/>
+          <w:sz w:val="28"/>
+          <w:szCs w:val="28"/>
+        </w:rPr>
+        <w:t>Menggunakan Teknologi Barcode Scanner</w:t>
+      </w:r>
+    </w:p>
+    <w:p>
+      <w:pPr>
+        <w:spacing w:after="160" w:line="259" w:lineRule="auto"/>
+        <w:contextualSpacing w:val="0"/>
+        <w:jc w:val="center"/>
+        <w:rPr>
+          <w:rFonts w:ascii="Times New Roman" w:hAnsi="Times New Roman" w:cs="Times New Roman"/>
+          <w:b/>
+          <w:sz w:val="28"/>
+          <w:szCs w:val="28"/>
+        </w:rPr>
+      </w:pPr>
+    </w:p>
+    <w:p>
+      <w:pPr>
+        <w:spacing w:after="160" w:line="259" w:lineRule="auto"/>
+        <w:contextualSpacing w:val="0"/>
+        <w:rPr>
+          <w:rFonts w:ascii="Times New Roman" w:hAnsi="Times New Roman" w:cs="Times New Roman"/>
+          <w:sz w:val="24"/>
+          <w:szCs w:val="24"/>
+        </w:rPr>
+      </w:pPr>
+      <w:r>
+        <w:rPr>
+          <w:rFonts w:ascii="Times New Roman" w:hAnsi="Times New Roman" w:cs="Times New Roman"/>
+          <w:sz w:val="24"/>
+          <w:szCs w:val="24"/>
+        </w:rPr>
+        <w:t>Penulis</w:t>
+      </w:r>
+      <w:r>
+        <w:rPr>
+          <w:rFonts w:ascii="Times New Roman" w:hAnsi="Times New Roman" w:cs="Times New Roman"/>
+          <w:sz w:val="24"/>
+          <w:szCs w:val="24"/>
+        </w:rPr>
+        <w:tab/>
+      </w:r>
+      <w:r>
+        <w:rPr>
+          <w:rFonts w:ascii="Times New Roman" w:hAnsi="Times New Roman" w:cs="Times New Roman"/>
+          <w:sz w:val="24"/>
+          <w:szCs w:val="24"/>
+        </w:rPr>
+        <w:tab/>
+      </w:r>
+      <w:r>
+        <w:rPr>
+          <w:rFonts w:ascii="Times New Roman" w:hAnsi="Times New Roman" w:cs="Times New Roman"/>
+          <w:sz w:val="24"/>
+          <w:szCs w:val="24"/>
+        </w:rPr>
+        <w:tab/>
+      </w:r>
+      <w:r>
+        <w:rPr>
+          <w:rFonts w:ascii="Times New Roman" w:hAnsi="Times New Roman" w:cs="Times New Roman"/>
+          <w:sz w:val="24"/>
+          <w:szCs w:val="24"/>
+        </w:rPr>
+        <w:t xml:space="preserve">: </w:t>
+      </w:r>
+      <w:r>
+        <w:rPr>
+          <w:rFonts w:ascii="Times New Roman" w:hAnsi="Times New Roman" w:cs="Times New Roman"/>
+          <w:sz w:val="24"/>
+          <w:szCs w:val="24"/>
+        </w:rPr>
+        <w:t>Rizqi Chandra Pramana</w:t>
+      </w:r>
+    </w:p>
+    <w:p>
+      <w:pPr>
+        <w:spacing w:after="160" w:line="259" w:lineRule="auto"/>
+        <w:contextualSpacing w:val="0"/>
+        <w:rPr>
+          <w:rFonts w:ascii="Times New Roman" w:hAnsi="Times New Roman" w:cs="Times New Roman"/>
+          <w:sz w:val="24"/>
+          <w:szCs w:val="24"/>
+        </w:rPr>
+      </w:pPr>
+      <w:r>
+        <w:rPr>
+          <w:rFonts w:ascii="Times New Roman" w:hAnsi="Times New Roman" w:cs="Times New Roman"/>
+          <w:sz w:val="24"/>
+          <w:szCs w:val="24"/>
+        </w:rPr>
+        <w:t>NPM</w:t>
+      </w:r>
+      <w:r>
+        <w:rPr>
+          <w:rFonts w:ascii="Times New Roman" w:hAnsi="Times New Roman" w:cs="Times New Roman"/>
+          <w:sz w:val="24"/>
+          <w:szCs w:val="24"/>
+        </w:rPr>
+        <w:tab/>
+      </w:r>
+      <w:r>
+        <w:rPr>
+          <w:rFonts w:ascii="Times New Roman" w:hAnsi="Times New Roman" w:cs="Times New Roman"/>
+          <w:sz w:val="24"/>
+          <w:szCs w:val="24"/>
+        </w:rPr>
+        <w:tab/>
+      </w:r>
+      <w:r>
+        <w:rPr>
+          <w:rFonts w:ascii="Times New Roman" w:hAnsi="Times New Roman" w:cs="Times New Roman"/>
+          <w:sz w:val="24"/>
+          <w:szCs w:val="24"/>
+        </w:rPr>
+        <w:tab/>
+      </w:r>
+      <w:r>
+        <w:rPr>
+          <w:rFonts w:ascii="Times New Roman" w:hAnsi="Times New Roman" w:cs="Times New Roman"/>
+          <w:sz w:val="24"/>
+          <w:szCs w:val="24"/>
+        </w:rPr>
+        <w:t>: 1634010056</w:t>
+      </w:r>
+    </w:p>
+    <w:p>
+      <w:pPr>
+        <w:spacing w:after="160" w:line="259" w:lineRule="auto"/>
+        <w:contextualSpacing w:val="0"/>
+        <w:rPr>
+          <w:rFonts w:ascii="Times New Roman" w:hAnsi="Times New Roman" w:cs="Times New Roman"/>
+          <w:sz w:val="24"/>
+          <w:szCs w:val="24"/>
+        </w:rPr>
+      </w:pPr>
+      <w:r>
+        <w:rPr>
+          <w:rFonts w:ascii="Times New Roman" w:hAnsi="Times New Roman" w:cs="Times New Roman"/>
+          <w:sz w:val="24"/>
+          <w:szCs w:val="24"/>
+        </w:rPr>
+        <w:t>Program Studi</w:t>
+      </w:r>
+      <w:r>
+        <w:rPr>
+          <w:rFonts w:ascii="Times New Roman" w:hAnsi="Times New Roman" w:cs="Times New Roman"/>
+          <w:sz w:val="24"/>
+          <w:szCs w:val="24"/>
+        </w:rPr>
+        <w:tab/>
+      </w:r>
+      <w:r>
+        <w:rPr>
+          <w:rFonts w:ascii="Times New Roman" w:hAnsi="Times New Roman" w:cs="Times New Roman"/>
+          <w:sz w:val="24"/>
+          <w:szCs w:val="24"/>
+        </w:rPr>
+        <w:tab/>
+      </w:r>
+      <w:r>
+        <w:rPr>
+          <w:rFonts w:ascii="Times New Roman" w:hAnsi="Times New Roman" w:cs="Times New Roman"/>
+          <w:sz w:val="24"/>
+          <w:szCs w:val="24"/>
+        </w:rPr>
+        <w:t>: Teknik Informatika</w:t>
+      </w:r>
+    </w:p>
+    <w:p>
+      <w:pPr>
+        <w:spacing w:after="160" w:line="259" w:lineRule="auto"/>
+        <w:contextualSpacing w:val="0"/>
+        <w:rPr>
+          <w:rFonts w:ascii="Times New Roman" w:hAnsi="Times New Roman" w:cs="Times New Roman"/>
+          <w:sz w:val="24"/>
+          <w:szCs w:val="24"/>
+        </w:rPr>
+      </w:pPr>
+      <w:r>
+        <w:rPr>
+          <w:rFonts w:ascii="Times New Roman" w:hAnsi="Times New Roman" w:cs="Times New Roman"/>
+          <w:sz w:val="24"/>
+          <w:szCs w:val="24"/>
+        </w:rPr>
+        <w:t>Dosen Pembimbing</w:t>
+      </w:r>
+      <w:r>
+        <w:rPr>
+          <w:rFonts w:ascii="Times New Roman" w:hAnsi="Times New Roman" w:cs="Times New Roman"/>
+          <w:sz w:val="24"/>
+          <w:szCs w:val="24"/>
+        </w:rPr>
+        <w:tab/>
+      </w:r>
+      <w:r>
+        <w:rPr>
+          <w:rFonts w:ascii="Times New Roman" w:hAnsi="Times New Roman" w:cs="Times New Roman"/>
+          <w:sz w:val="24"/>
+          <w:szCs w:val="24"/>
+        </w:rPr>
+        <w:t>: 1. Sugiarto, S.Kom, M.Kom</w:t>
+      </w:r>
+    </w:p>
+    <w:p>
+      <w:pPr>
+        <w:spacing w:after="160" w:line="259" w:lineRule="auto"/>
+        <w:ind w:left="1440" w:firstLine="720"/>
+        <w:contextualSpacing w:val="0"/>
+        <w:rPr>
+          <w:rFonts w:ascii="Times New Roman" w:hAnsi="Times New Roman" w:cs="Times New Roman"/>
+          <w:sz w:val="24"/>
+          <w:szCs w:val="24"/>
+        </w:rPr>
+      </w:pPr>
+      <w:r>
+        <w:rPr>
+          <w:rFonts w:ascii="Times New Roman" w:hAnsi="Times New Roman" w:cs="Times New Roman"/>
+          <w:sz w:val="24"/>
+          <w:szCs w:val="24"/>
+        </w:rPr>
+        <w:t xml:space="preserve">  </w:t>
+      </w:r>
+      <w:r>
+        <w:rPr>
+          <w:rFonts w:ascii="Times New Roman" w:hAnsi="Times New Roman" w:cs="Times New Roman"/>
+          <w:sz w:val="24"/>
+          <w:szCs w:val="24"/>
+        </w:rPr>
+        <w:t>2. Budi Nugroho, S.Kom, M.Kom</w:t>
+      </w:r>
+    </w:p>
+    <w:p>
+      <w:pPr>
+        <w:spacing w:after="160" w:line="259" w:lineRule="auto"/>
+        <w:contextualSpacing w:val="0"/>
+        <w:rPr>
+          <w:rFonts w:ascii="Times New Roman" w:hAnsi="Times New Roman" w:cs="Times New Roman"/>
+          <w:sz w:val="24"/>
+          <w:szCs w:val="24"/>
+        </w:rPr>
+      </w:pPr>
+    </w:p>
+    <w:p>
+      <w:pPr>
+        <w:spacing w:after="160" w:line="259" w:lineRule="auto"/>
+        <w:contextualSpacing w:val="0"/>
+        <w:jc w:val="center"/>
+        <w:rPr>
+          <w:rFonts w:ascii="Times New Roman" w:hAnsi="Times New Roman" w:cs="Times New Roman"/>
+          <w:b/>
+          <w:sz w:val="24"/>
+          <w:szCs w:val="24"/>
+        </w:rPr>
+      </w:pPr>
+      <w:r>
+        <w:rPr>
+          <w:rFonts w:ascii="Times New Roman" w:hAnsi="Times New Roman" w:cs="Times New Roman"/>
+          <w:b/>
+          <w:sz w:val="24"/>
+          <w:szCs w:val="24"/>
+        </w:rPr>
+        <w:t>Abstrak</w:t>
+      </w:r>
+    </w:p>
+    <w:p>
+      <w:pPr>
+        <w:spacing w:after="160" w:line="259" w:lineRule="auto"/>
+        <w:contextualSpacing w:val="0"/>
+        <w:rPr>
+          <w:rFonts w:ascii="Times New Roman" w:hAnsi="Times New Roman" w:cs="Times New Roman"/>
+          <w:sz w:val="24"/>
+          <w:szCs w:val="24"/>
+        </w:rPr>
+      </w:pPr>
+    </w:p>
+    <w:p>
+      <w:pPr>
+        <w:spacing w:after="160" w:line="259" w:lineRule="auto"/>
+        <w:contextualSpacing w:val="0"/>
+        <w:rPr>
+          <w:rFonts w:ascii="Times New Roman" w:hAnsi="Times New Roman" w:cs="Times New Roman"/>
+          <w:sz w:val="24"/>
+          <w:szCs w:val="24"/>
+        </w:rPr>
+      </w:pPr>
+      <w:r>
+        <w:rPr>
+          <w:rFonts w:ascii="Times New Roman" w:hAnsi="Times New Roman" w:cs="Times New Roman"/>
+          <w:sz w:val="24"/>
+          <w:szCs w:val="24"/>
+        </w:rPr>
+        <w:t>UPN “Veteran” Jawa Timur adalah salah satu dari banyak universitas yang berpartisipasi dalam Program Kreativitas Mahasiswa (PKM) yang diadakan setiap tahun. Namun, UPN “Veteran” Jawa Timur menghadapi masalah-masalah tertentu selama pelaksanaan proses PKM, salah satunya adalah, ada kesulitan dalam menghasilkan laporan, karena data disimpan secara eksternal dan tidak dapat diakses secara langsung. Karena masalah tersebut, sistem informasi perlu dikembangkan untuk memastikan bahwa masalah ini dapat diselesaikan. Perancangan sistem akan dilakukan menggunakan SSADM (Structured Systems Analysis &amp; Design Methodology). Desain sistem akan mengadopsi pendekatan terstruktur, menggunakan Data Flow Diagram (DFD), data dictionary dan process specification. Sedangkan untuk perancangan basis data menggunakan MySQL. Tujuan dari penelitian ini adalah untuk menganalisa masalah dan merancang sistem informasi berbasis web yang dapat membantu mengelola dan menyimpan data PKM agar lebih mudah untuk membuat laporan dan memantau kemajuan peserta.</w:t>
+      </w:r>
+    </w:p>
+    <w:p>
+      <w:pPr>
+        <w:spacing w:after="160" w:line="259" w:lineRule="auto"/>
+        <w:contextualSpacing w:val="0"/>
+        <w:rPr>
+          <w:rFonts w:ascii="Times New Roman" w:hAnsi="Times New Roman" w:cs="Times New Roman"/>
+          <w:sz w:val="24"/>
+          <w:szCs w:val="24"/>
+        </w:rPr>
+      </w:pPr>
+      <w:r>
+        <w:rPr>
+          <w:rFonts w:ascii="Times New Roman" w:hAnsi="Times New Roman" w:cs="Times New Roman"/>
+          <w:b/>
+          <w:sz w:val="24"/>
+          <w:szCs w:val="24"/>
+        </w:rPr>
+        <w:t>Kata kunci</w:t>
+      </w:r>
+      <w:r>
+        <w:rPr>
+          <w:rFonts w:ascii="Times New Roman" w:hAnsi="Times New Roman" w:cs="Times New Roman"/>
+          <w:sz w:val="24"/>
+          <w:szCs w:val="24"/>
+        </w:rPr>
+        <w:t>: SSADM, Program Kreativitas Mahasiswa, Sistem Informasi</w:t>
+      </w:r>
+    </w:p>
+    <w:p>
+      <w:pPr>
+        <w:spacing w:after="160" w:line="259" w:lineRule="auto"/>
+        <w:contextualSpacing w:val="0"/>
+        <w:rPr>
+          <w:sz w:val="17"/>
+          <w:szCs w:val="17"/>
+        </w:rPr>
+      </w:pPr>
+      <w:r>
+        <w:rPr>
+          <w:sz w:val="17"/>
+          <w:szCs w:val="17"/>
+        </w:rPr>
+        <w:br w:type="page"/>
+      </w:r>
+    </w:p>
+    <w:p>
+      <w:pPr>
+        <w:spacing w:after="160" w:line="259" w:lineRule="auto"/>
         <w:contextualSpacing w:val="0"/>
         <w:jc w:val="center"/>
         <w:rPr>
@@ -476,16 +1703,53 @@
           <w:rFonts w:ascii="Times New Roman" w:hAnsi="Times New Roman" w:cs="Times New Roman"/>
           <w:sz w:val="24"/>
         </w:rPr>
-        <w:t xml:space="preserve">Dengan memanjatkan puji syukur kehadirat Tuhan Yang Maha Esa karena atas berkat dan rahmat-Nya enulis masih dianugrahi kekuatan lahir dan batin, sehingga dalam waktu yang tersedia enulis dapat menyelesaikan laporan skripsi yang berjudul : </w:t>
-      </w:r>
-      <w:r>
-        <w:rPr>
-          <w:rFonts w:ascii="Times New Roman" w:hAnsi="Times New Roman" w:cs="Times New Roman"/>
-          <w:b/>
-          <w:sz w:val="24"/>
-          <w:szCs w:val="24"/>
-        </w:rPr>
-        <w:t xml:space="preserve">SISTEM EVALUASI </w:t>
+        <w:t xml:space="preserve">Dengan memanjatkan puji syukur kehadirat Tuhan Yang Maha Esa karena atas berkat dan rahmat-Nya </w:t>
+      </w:r>
+      <w:r>
+        <w:rPr>
+          <w:rFonts w:ascii="Times New Roman" w:hAnsi="Times New Roman" w:cs="Times New Roman"/>
+          <w:sz w:val="24"/>
+        </w:rPr>
+        <w:t>p</w:t>
+      </w:r>
+      <w:r>
+        <w:rPr>
+          <w:rFonts w:ascii="Times New Roman" w:hAnsi="Times New Roman" w:cs="Times New Roman"/>
+          <w:sz w:val="24"/>
+        </w:rPr>
+        <w:t xml:space="preserve">enulis masih dianugrahi kekuatan lahir dan batin, sehingga dalam waktu yang tersedia </w:t>
+      </w:r>
+      <w:r>
+        <w:rPr>
+          <w:rFonts w:ascii="Times New Roman" w:hAnsi="Times New Roman" w:cs="Times New Roman"/>
+          <w:sz w:val="24"/>
+        </w:rPr>
+        <w:t>p</w:t>
+      </w:r>
+      <w:r>
+        <w:rPr>
+          <w:rFonts w:ascii="Times New Roman" w:hAnsi="Times New Roman" w:cs="Times New Roman"/>
+          <w:sz w:val="24"/>
+        </w:rPr>
+        <w:t xml:space="preserve">enulis dapat menyelesaikan laporan skripsi yang berjudul : </w:t>
+      </w:r>
+      <w:r>
+        <w:rPr>
+          <w:rFonts w:ascii="Times New Roman" w:hAnsi="Times New Roman" w:cs="Times New Roman"/>
+          <w:b/>
+          <w:sz w:val="24"/>
+          <w:szCs w:val="24"/>
+        </w:rPr>
+        <w:t>”S</w:t>
+      </w:r>
+      <w:r>
+        <w:rPr>
+          <w:rFonts w:ascii="Times New Roman" w:hAnsi="Times New Roman" w:cs="Times New Roman"/>
+          <w:b/>
+          <w:sz w:val="24"/>
+          <w:szCs w:val="24"/>
+        </w:rPr>
+        <w:t xml:space="preserve">ISTEM EVALUASI </w:t>
       </w:r>
       <w:r>
         <w:rPr>
@@ -504,6 +1768,15 @@
           <w:szCs w:val="24"/>
         </w:rPr>
         <w:t>MENGGUNAKAN TEKNOLOGI BARCODE SCANNER</w:t>
+      </w:r>
+      <w:r>
+        <w:rPr>
+          <w:rFonts w:ascii="Times New Roman" w:hAnsi="Times New Roman" w:cs="Times New Roman"/>
+          <w:b/>
+          <w:sz w:val="24"/>
+          <w:szCs w:val="24"/>
+        </w:rPr>
+        <w:t>”</w:t>
       </w:r>
       <w:r>
         <w:rPr>
@@ -1388,10 +2661,10 @@
           <w:szCs w:val="24"/>
         </w:rPr>
       </w:pPr>
-      <w:bookmarkStart w:id="0" w:name="_Toc29700_WPSOffice_Level1"/>
-      <w:bookmarkStart w:id="1" w:name="_Toc11366_WPSOffice_Level1"/>
-      <w:bookmarkStart w:id="2" w:name="_Toc14073_WPSOffice_Level1"/>
-      <w:bookmarkStart w:id="3" w:name="_Toc22794_WPSOffice_Level1"/>
+      <w:bookmarkStart w:id="1" w:name="_Toc29700_WPSOffice_Level1"/>
+      <w:bookmarkStart w:id="2" w:name="_Toc11366_WPSOffice_Level1"/>
+      <w:bookmarkStart w:id="3" w:name="_Toc14073_WPSOffice_Level1"/>
+      <w:bookmarkStart w:id="4" w:name="_Toc22794_WPSOffice_Level1"/>
       <w:r>
         <w:rPr>
           <w:rFonts w:ascii="Times New Roman" w:hAnsi="Times New Roman" w:cs="Times New Roman"/>
@@ -1440,10 +2713,10 @@
         </w:rPr>
         <w:t>BAB 1 : PENDAHULUAN</w:t>
       </w:r>
-      <w:bookmarkEnd w:id="0"/>
       <w:bookmarkEnd w:id="1"/>
       <w:bookmarkEnd w:id="2"/>
       <w:bookmarkEnd w:id="3"/>
+      <w:bookmarkEnd w:id="4"/>
     </w:p>
     <w:p>
       <w:pPr>
@@ -2158,8 +3431,6 @@
         </w:rPr>
         <w:t>Pengertian barcode</w:t>
       </w:r>
-      <w:bookmarkStart w:id="4" w:name="_GoBack"/>
-      <w:bookmarkEnd w:id="4"/>
       <w:r>
         <w:rPr>
           <w:rFonts w:ascii="Times New Roman" w:hAnsi="Times New Roman" w:cs="Times New Roman"/>

</xml_diff>